<commit_message>
Update Nghiên cứu phương pháp đánh giá tổn thương mỏi tích lũy kết cấu, ứng dụng cho tàu thủy và công trình nổi.docx
</commit_message>
<xml_diff>
--- a/DOCUMENT/FULL LVTN/BÀI BÁO KHOA HỌC/Nghiên cứu phương pháp đánh giá tổn thương mỏi tích lũy kết cấu, ứng dụng cho tàu thủy và công trình nổi.docx
+++ b/DOCUMENT/FULL LVTN/BÀI BÁO KHOA HỌC/Nghiên cứu phương pháp đánh giá tổn thương mỏi tích lũy kết cấu, ứng dụng cho tàu thủy và công trình nổi.docx
@@ -1101,7 +1101,7 @@
     <w:tbl>
       <w:tblPr>
         <w:tblStyle w:val="TableGrid"/>
-        <w:tblW w:w="0pt" w:type="auto"/>
+        <w:tblW w:w="0pt" w:type="dxa"/>
         <w:tblLook w:firstRow="1" w:lastRow="0" w:firstColumn="1" w:lastColumn="0" w:noHBand="0" w:noVBand="1"/>
       </w:tblPr>
       <w:tblGrid>
@@ -1504,9 +1504,9 @@
           <w:noProof/>
         </w:rPr>
         <w:drawing>
-          <wp:inline distT="0" distB="0" distL="0" distR="0" wp14:anchorId="539CA130" wp14:editId="150C692D">
+          <wp:inline distT="0" distB="0" distL="0" distR="0" wp14:anchorId="539CA130" wp14:editId="4D64B92B">
             <wp:extent cx="3195955" cy="956461"/>
-            <wp:effectExtent l="0" t="0" r="4445" b="0"/>
+            <wp:effectExtent l="19050" t="19050" r="23495" b="15240"/>
             <wp:docPr id="1246680189" name="Picture 1"/>
             <wp:cNvGraphicFramePr>
               <a:graphicFrameLocks xmlns:a="http://purl.oclc.org/ooxml/drawingml/main" noChangeAspect="1"/>
@@ -1532,6 +1532,11 @@
                     <a:prstGeom prst="rect">
                       <a:avLst/>
                     </a:prstGeom>
+                    <a:ln>
+                      <a:solidFill>
+                        <a:schemeClr val="tx1"/>
+                      </a:solidFill>
+                    </a:ln>
                   </pic:spPr>
                 </pic:pic>
               </a:graphicData>
@@ -1586,157 +1591,686 @@
     </w:p>
     <w:p>
       <w:pPr>
+        <w:pStyle w:val="Heading1"/>
+      </w:pPr>
+      <w:r>
+        <w:t>KẾT QUẢ NGHIÊN CỨU TỔN THƯƠNG MỎI TÍCH LŨY KẾT CẤU</w:t>
+      </w:r>
+    </w:p>
+    <w:p>
+      <w:pPr>
+        <w:pStyle w:val="Heading2"/>
+      </w:pPr>
+      <w:r>
+        <w:t>Mô hình tính toán</w:t>
+      </w:r>
+    </w:p>
+    <w:p>
+      <w:pPr>
         <w:pStyle w:val="BodyText"/>
       </w:pPr>
       <w:r>
-        <w:t>The template is used to format your paper and style the text. All margins, column widths, line spaces, and text fonts are prescribed; please do not alter them. You may note peculiarities. For example, the head margin in this template measures proportionately more than is customary. This measurement and others are deliberate, using specifications that anticipate your paper as one part of the entire proceedings, and not as an independent document. Please do not revise any of the current designations.</w:t>
-      </w:r>
-    </w:p>
-    <w:p>
-      <w:pPr>
-        <w:pStyle w:val="Heading1"/>
-      </w:pPr>
-      <w:r>
-        <w:t xml:space="preserve">Prepare Your Paper </w:t>
-      </w:r>
-      <w:r>
-        <w:t>Before</w:t>
-      </w:r>
-      <w:r>
-        <w:t xml:space="preserve"> Styling</w:t>
+        <w:t>Dựa trên kết cấu của các tàu ro/ro hiện tại, đã chọn một góc nối khung sườn của mạn tàu và boong tàu. Các góc khung sườn này là các phần tử trong mặt cắt ngang của tàu, chúng chủ yếu chịu tác động của uốn do tải trọng tàu và các tác động ngoại lực. Sau đó tiến hành tính toán mô phỏng để có được các giá trị ban đầu, làm dữ liệu phục vụ việc tính toán và phân tích tiếp theo đối với việc nghiên cứu về độ bền mỏi.</w:t>
       </w:r>
     </w:p>
     <w:p>
       <w:pPr>
         <w:pStyle w:val="BodyText"/>
+      </w:pPr>
+      <w:r>
+        <w:t>Chiều cao bản thành của các khung sườn hình chữ T này là 600mm và bản cánh của chúng được tạo thành từ các thanh thẳng 250x20 (đối với thanh liên tục) và 200x20 (đối với thanh gián đoạn). Mô hình mô phỏng ở đây là một góc với hai khung sườn cách nhau 1000mm. Và các thanh chữ T này được lắp đặt trên một tấm với chiều dày t=11.5mm.</w:t>
+      </w:r>
+    </w:p>
+    <w:p>
+      <w:pPr>
+        <w:pStyle w:val="BodyText"/>
+        <w:ind w:firstLine="0pt"/>
+      </w:pPr>
+      <w:r>
+        <w:rPr>
+          <w:noProof/>
+        </w:rPr>
+        <w:drawing>
+          <wp:inline distT="0" distB="0" distL="0" distR="0" wp14:anchorId="0C81E03D" wp14:editId="325BCC4A">
+            <wp:extent cx="3195955" cy="1582829"/>
+            <wp:effectExtent l="19050" t="19050" r="23495" b="17780"/>
+            <wp:docPr id="515967375" name="Picture 1" descr="A diagram of a rectangular object&#10;&#10;Description automatically generated"/>
+            <wp:cNvGraphicFramePr>
+              <a:graphicFrameLocks xmlns:a="http://purl.oclc.org/ooxml/drawingml/main" noChangeAspect="1"/>
+            </wp:cNvGraphicFramePr>
+            <a:graphic xmlns:a="http://purl.oclc.org/ooxml/drawingml/main">
+              <a:graphicData uri="http://purl.oclc.org/ooxml/drawingml/picture">
+                <pic:pic xmlns:pic="http://purl.oclc.org/ooxml/drawingml/picture">
+                  <pic:nvPicPr>
+                    <pic:cNvPr id="515967375" name="Picture 1" descr="A diagram of a rectangular object&#10;&#10;Description automatically generated"/>
+                    <pic:cNvPicPr/>
+                  </pic:nvPicPr>
+                  <pic:blipFill>
+                    <a:blip r:embed="rId13"/>
+                    <a:stretch>
+                      <a:fillRect/>
+                    </a:stretch>
+                  </pic:blipFill>
+                  <pic:spPr>
+                    <a:xfrm>
+                      <a:off x="0" y="0"/>
+                      <a:ext cx="3195955" cy="1582829"/>
+                    </a:xfrm>
+                    <a:prstGeom prst="rect">
+                      <a:avLst/>
+                    </a:prstGeom>
+                    <a:ln>
+                      <a:solidFill>
+                        <a:schemeClr val="tx1"/>
+                      </a:solidFill>
+                    </a:ln>
+                  </pic:spPr>
+                </pic:pic>
+              </a:graphicData>
+            </a:graphic>
+          </wp:inline>
+        </w:drawing>
+      </w:r>
+    </w:p>
+    <w:p>
+      <w:pPr>
+        <w:pStyle w:val="BodyText"/>
+      </w:pPr>
+      <w:r>
+        <w:t xml:space="preserve">Lực tác động chủ yếu là lực kéo theo đường chéo tạo ra một momen uốn cùng với lực dọc trục trong cả 2 khung sườn, do đó khung sườn chủ yếu chịu tải uốn. Mỗi lực kéo tác dụng có giá trị 125kN, như vậy tổng lực kéo tác động 250kN. </w:t>
+      </w:r>
+    </w:p>
+    <w:p>
+      <w:pPr>
+        <w:pStyle w:val="BodyText"/>
+      </w:pPr>
+      <w:r>
+        <w:t>Điều kiện biên đối với mô hình mô phỏng trong trường hợp này sử dụng điều kiện ngàm chặt đối với đường giao nhau giữa mạn tàu và boong tàu.</w:t>
+      </w:r>
+    </w:p>
+    <w:p>
+      <w:pPr>
+        <w:pStyle w:val="BodyText"/>
+        <w:ind w:firstLine="0pt"/>
+      </w:pPr>
+      <w:r>
+        <w:rPr>
+          <w:noProof/>
+        </w:rPr>
+        <w:drawing>
+          <wp:inline distT="0" distB="0" distL="0" distR="0" wp14:anchorId="7BD23090" wp14:editId="0429F82D">
+            <wp:extent cx="3195955" cy="1457767"/>
+            <wp:effectExtent l="19050" t="19050" r="23495" b="28575"/>
+            <wp:docPr id="753842911" name="Picture 1" descr="A computer generated image of a computer&#10;&#10;Description automatically generated"/>
+            <wp:cNvGraphicFramePr>
+              <a:graphicFrameLocks xmlns:a="http://purl.oclc.org/ooxml/drawingml/main" noChangeAspect="1"/>
+            </wp:cNvGraphicFramePr>
+            <a:graphic xmlns:a="http://purl.oclc.org/ooxml/drawingml/main">
+              <a:graphicData uri="http://purl.oclc.org/ooxml/drawingml/picture">
+                <pic:pic xmlns:pic="http://purl.oclc.org/ooxml/drawingml/picture">
+                  <pic:nvPicPr>
+                    <pic:cNvPr id="753842911" name="Picture 1" descr="A computer generated image of a computer&#10;&#10;Description automatically generated"/>
+                    <pic:cNvPicPr/>
+                  </pic:nvPicPr>
+                  <pic:blipFill>
+                    <a:blip r:embed="rId14"/>
+                    <a:stretch>
+                      <a:fillRect/>
+                    </a:stretch>
+                  </pic:blipFill>
+                  <pic:spPr>
+                    <a:xfrm>
+                      <a:off x="0" y="0"/>
+                      <a:ext cx="3195955" cy="1457767"/>
+                    </a:xfrm>
+                    <a:prstGeom prst="rect">
+                      <a:avLst/>
+                    </a:prstGeom>
+                    <a:ln>
+                      <a:solidFill>
+                        <a:schemeClr val="tx1"/>
+                      </a:solidFill>
+                    </a:ln>
+                  </pic:spPr>
+                </pic:pic>
+              </a:graphicData>
+            </a:graphic>
+          </wp:inline>
+        </w:drawing>
+      </w:r>
+    </w:p>
+    <w:p>
+      <w:pPr>
+        <w:pStyle w:val="bulletlist"/>
+        <w:tabs>
+          <w:tab w:val="clear" w:pos="32.40pt"/>
+        </w:tabs>
+        <w:ind w:start="28.80pt" w:hanging="14.40pt"/>
+      </w:pPr>
+      <w:r>
+        <w:t xml:space="preserve">Kết quả ứng suất danh nghĩa (norminal stress): </w:t>
+      </w:r>
+      <w:r>
+        <w:rPr>
+          <w:position w:val="-12"/>
+        </w:rPr>
+        <mc:AlternateContent>
+          <mc:Choice Requires="v">
+            <w:object w:dxaOrig="76pt" w:dyaOrig="18pt" w14:anchorId="6C16C7E6">
+              <v:shapetype id="_x0000_t75" coordsize="21600,21600" o:spt="75" o:preferrelative="t" path="m@4@5l@4@11@9@11@9@5xe" filled="f" stroked="f">
+                <v:stroke joinstyle="miter"/>
+                <v:formulas>
+                  <v:f eqn="if lineDrawn pixelLineWidth 0"/>
+                  <v:f eqn="sum @0 1 0"/>
+                  <v:f eqn="sum 0 0 @1"/>
+                  <v:f eqn="prod @2 1 2"/>
+                  <v:f eqn="prod @3 21600 pixelWidth"/>
+                  <v:f eqn="prod @3 21600 pixelHeight"/>
+                  <v:f eqn="sum @0 0 1"/>
+                  <v:f eqn="prod @6 1 2"/>
+                  <v:f eqn="prod @7 21600 pixelWidth"/>
+                  <v:f eqn="sum @8 21600 0"/>
+                  <v:f eqn="prod @7 21600 pixelHeight"/>
+                  <v:f eqn="sum @10 21600 0"/>
+                </v:formulas>
+                <v:path o:extrusionok="f" gradientshapeok="t" o:connecttype="rect"/>
+                <o:lock v:ext="edit" aspectratio="t"/>
+              </v:shapetype>
+              <v:shape id="_x0000_i1041" type="#_x0000_t75" style="width:76.5pt;height:18pt" o:ole="">
+                <v:imagedata r:id="rId15" o:title=""/>
+              </v:shape>
+              <o:OLEObject Type="Embed" ProgID="Equation.DSMT4" ShapeID="_x0000_i1041" DrawAspect="Content" ObjectID="_1779042471" r:id="rId16"/>
+            </w:object>
+          </mc:Choice>
+          <mc:Fallback>
+            <w:object>
+              <w:drawing>
+                <wp:inline distT="0" distB="0" distL="0" distR="0" wp14:anchorId="568D39E8" wp14:editId="766CBFF3">
+                  <wp:extent cx="971550" cy="228600"/>
+                  <wp:effectExtent l="0" t="0" r="0" b="0"/>
+                  <wp:docPr id="17" name="Object 17"/>
+                  <wp:cNvGraphicFramePr>
+                    <a:graphicFrameLocks xmlns:a="http://purl.oclc.org/ooxml/drawingml/main" noChangeAspect="1"/>
+                  </wp:cNvGraphicFramePr>
+                  <a:graphic xmlns:a="http://purl.oclc.org/ooxml/drawingml/main">
+                    <a:graphicData uri="http://purl.oclc.org/ooxml/drawingml/picture">
+                      <pic:pic xmlns:pic="http://purl.oclc.org/ooxml/drawingml/picture">
+                        <pic:nvPicPr>
+                          <pic:cNvPr id="0" name="Object 17"/>
+                          <pic:cNvPicPr>
+                            <a:picLocks noChangeAspect="1" noChangeArrowheads="1"/>
+                            <a:extLst>
+                              <a:ext uri="{837473B0-CC2E-450a-ABE3-18F120FF3D37}">
+                                <a15:objectPr xmlns:a15="http://schemas.microsoft.com/office/drawing/2012/main" objectId="_1779042471" isActiveX="0" linkType=""/>
+                              </a:ext>
+                            </a:extLst>
+                          </pic:cNvPicPr>
+                        </pic:nvPicPr>
+                        <pic:blipFill>
+                          <a:blip r:embed="rId17">
+                            <a:extLst>
+                              <a:ext uri="{28A0092B-C50C-407E-A947-70E740481C1C}">
+                                <a14:useLocalDpi xmlns:a14="http://schemas.microsoft.com/office/drawing/2010/main" val="0"/>
+                              </a:ext>
+                            </a:extLst>
+                          </a:blip>
+                          <a:srcRect/>
+                          <a:stretch>
+                            <a:fillRect/>
+                          </a:stretch>
+                        </pic:blipFill>
+                        <pic:spPr bwMode="auto">
+                          <a:xfrm>
+                            <a:off x="0" y="0"/>
+                            <a:ext cx="971550" cy="228600"/>
+                          </a:xfrm>
+                          <a:prstGeom prst="rect">
+                            <a:avLst/>
+                          </a:prstGeom>
+                          <a:noFill/>
+                          <a:ln>
+                            <a:noFill/>
+                          </a:ln>
+                        </pic:spPr>
+                      </pic:pic>
+                    </a:graphicData>
+                  </a:graphic>
+                </wp:inline>
+              </w:drawing>
+              <w:objectEmbed w:drawAspect="content" r:id="rId16" w:progId="Equation.DSMT4" w:shapeId="17" w:fieldCodes=""/>
+            </w:object>
+          </mc:Fallback>
+        </mc:AlternateContent>
+      </w:r>
+    </w:p>
+    <w:p>
+      <w:pPr>
+        <w:pStyle w:val="bulletlist"/>
+        <w:tabs>
+          <w:tab w:val="clear" w:pos="32.40pt"/>
+        </w:tabs>
+        <w:ind w:start="28.80pt" w:hanging="14.40pt"/>
+      </w:pPr>
+      <w:r>
+        <w:t xml:space="preserve">Kết quả ứng suất lớn nhất: </w:t>
+      </w:r>
+      <w:r>
+        <mc:AlternateContent>
+          <mc:Choice Requires="v">
+            <w:object w:dxaOrig="72pt" w:dyaOrig="18pt" w14:anchorId="40FFAE27">
+              <v:shape id="_x0000_i1026" type="#_x0000_t75" style="width:1in;height:18pt" o:ole="">
+                <v:imagedata r:id="rId18" o:title=""/>
+              </v:shape>
+              <o:OLEObject Type="Embed" ProgID="Equation.DSMT4" ShapeID="_x0000_i1026" DrawAspect="Content" ObjectID="_1779042472" r:id="rId19"/>
+            </w:object>
+          </mc:Choice>
+          <mc:Fallback>
+            <w:object>
+              <w:drawing>
+                <wp:inline distT="0" distB="0" distL="0" distR="0" wp14:anchorId="32ABEFE6" wp14:editId="76C3CD65">
+                  <wp:extent cx="914400" cy="228600"/>
+                  <wp:effectExtent l="0" t="0" r="0" b="0"/>
+                  <wp:docPr id="2" name="Object 2"/>
+                  <wp:cNvGraphicFramePr>
+                    <a:graphicFrameLocks xmlns:a="http://purl.oclc.org/ooxml/drawingml/main" noChangeAspect="1"/>
+                  </wp:cNvGraphicFramePr>
+                  <a:graphic xmlns:a="http://purl.oclc.org/ooxml/drawingml/main">
+                    <a:graphicData uri="http://purl.oclc.org/ooxml/drawingml/picture">
+                      <pic:pic xmlns:pic="http://purl.oclc.org/ooxml/drawingml/picture">
+                        <pic:nvPicPr>
+                          <pic:cNvPr id="0" name="Object 2"/>
+                          <pic:cNvPicPr>
+                            <a:picLocks noChangeAspect="1" noChangeArrowheads="1"/>
+                            <a:extLst>
+                              <a:ext uri="{837473B0-CC2E-450a-ABE3-18F120FF3D37}">
+                                <a15:objectPr xmlns:a15="http://schemas.microsoft.com/office/drawing/2012/main" objectId="_1779042472" isActiveX="0" linkType=""/>
+                              </a:ext>
+                            </a:extLst>
+                          </pic:cNvPicPr>
+                        </pic:nvPicPr>
+                        <pic:blipFill>
+                          <a:blip r:embed="rId20">
+                            <a:extLst>
+                              <a:ext uri="{28A0092B-C50C-407E-A947-70E740481C1C}">
+                                <a14:useLocalDpi xmlns:a14="http://schemas.microsoft.com/office/drawing/2010/main" val="0"/>
+                              </a:ext>
+                            </a:extLst>
+                          </a:blip>
+                          <a:srcRect/>
+                          <a:stretch>
+                            <a:fillRect/>
+                          </a:stretch>
+                        </pic:blipFill>
+                        <pic:spPr bwMode="auto">
+                          <a:xfrm>
+                            <a:off x="0" y="0"/>
+                            <a:ext cx="914400" cy="228600"/>
+                          </a:xfrm>
+                          <a:prstGeom prst="rect">
+                            <a:avLst/>
+                          </a:prstGeom>
+                          <a:noFill/>
+                          <a:ln>
+                            <a:noFill/>
+                          </a:ln>
+                        </pic:spPr>
+                      </pic:pic>
+                    </a:graphicData>
+                  </a:graphic>
+                </wp:inline>
+              </w:drawing>
+              <w:objectEmbed w:drawAspect="content" r:id="rId19" w:progId="Equation.DSMT4" w:shapeId="2" w:fieldCodes=""/>
+            </w:object>
+          </mc:Fallback>
+        </mc:AlternateContent>
+      </w:r>
+    </w:p>
+    <w:p>
+      <w:pPr>
+        <w:pStyle w:val="bulletlist"/>
+        <w:tabs>
+          <w:tab w:val="clear" w:pos="32.40pt"/>
+        </w:tabs>
+        <w:ind w:start="28.80pt" w:hanging="14.40pt"/>
+        <w:jc w:val="start"/>
+      </w:pPr>
+      <w:r>
+        <w:lastRenderedPageBreak/>
+        <w:t>Hệ số tập trung ứng suất (SCF):</w:t>
+      </w:r>
+      <w:r>
+        <w:rPr>
+          <w:position w:val="-30"/>
+        </w:rPr>
+        <mc:AlternateContent>
+          <mc:Choice Requires="v">
+            <w:object w:dxaOrig="112pt" w:dyaOrig="34pt" w14:anchorId="6014664B">
+              <v:shape id="_x0000_i1029" type="#_x0000_t75" style="width:112.5pt;height:33pt" o:ole="">
+                <v:imagedata r:id="rId21" o:title=""/>
+              </v:shape>
+              <o:OLEObject Type="Embed" ProgID="Equation.DSMT4" ShapeID="_x0000_i1029" DrawAspect="Content" ObjectID="_1779042473" r:id="rId22"/>
+            </w:object>
+          </mc:Choice>
+          <mc:Fallback>
+            <w:object>
+              <w:drawing>
+                <wp:inline distT="0" distB="0" distL="0" distR="0" wp14:anchorId="1D3CCFD7" wp14:editId="18B84B8A">
+                  <wp:extent cx="1428750" cy="419100"/>
+                  <wp:effectExtent l="0" t="0" r="0" b="0"/>
+                  <wp:docPr id="5" name="Object 5"/>
+                  <wp:cNvGraphicFramePr>
+                    <a:graphicFrameLocks xmlns:a="http://purl.oclc.org/ooxml/drawingml/main" noChangeAspect="1"/>
+                  </wp:cNvGraphicFramePr>
+                  <a:graphic xmlns:a="http://purl.oclc.org/ooxml/drawingml/main">
+                    <a:graphicData uri="http://purl.oclc.org/ooxml/drawingml/picture">
+                      <pic:pic xmlns:pic="http://purl.oclc.org/ooxml/drawingml/picture">
+                        <pic:nvPicPr>
+                          <pic:cNvPr id="0" name="Object 5"/>
+                          <pic:cNvPicPr>
+                            <a:picLocks noChangeAspect="1" noChangeArrowheads="1"/>
+                            <a:extLst>
+                              <a:ext uri="{837473B0-CC2E-450a-ABE3-18F120FF3D37}">
+                                <a15:objectPr xmlns:a15="http://schemas.microsoft.com/office/drawing/2012/main" objectId="_1779042473" isActiveX="0" linkType=""/>
+                              </a:ext>
+                            </a:extLst>
+                          </pic:cNvPicPr>
+                        </pic:nvPicPr>
+                        <pic:blipFill>
+                          <a:blip r:embed="rId23">
+                            <a:extLst>
+                              <a:ext uri="{28A0092B-C50C-407E-A947-70E740481C1C}">
+                                <a14:useLocalDpi xmlns:a14="http://schemas.microsoft.com/office/drawing/2010/main" val="0"/>
+                              </a:ext>
+                            </a:extLst>
+                          </a:blip>
+                          <a:srcRect/>
+                          <a:stretch>
+                            <a:fillRect/>
+                          </a:stretch>
+                        </pic:blipFill>
+                        <pic:spPr bwMode="auto">
+                          <a:xfrm>
+                            <a:off x="0" y="0"/>
+                            <a:ext cx="1428750" cy="419100"/>
+                          </a:xfrm>
+                          <a:prstGeom prst="rect">
+                            <a:avLst/>
+                          </a:prstGeom>
+                          <a:noFill/>
+                          <a:ln>
+                            <a:noFill/>
+                          </a:ln>
+                        </pic:spPr>
+                      </pic:pic>
+                    </a:graphicData>
+                  </a:graphic>
+                </wp:inline>
+              </w:drawing>
+              <w:objectEmbed w:drawAspect="content" r:id="rId22" w:progId="Equation.DSMT4" w:shapeId="5" w:fieldCodes=""/>
+            </w:object>
+          </mc:Fallback>
+        </mc:AlternateContent>
+      </w:r>
+    </w:p>
+    <w:p>
+      <w:pPr>
+        <w:pStyle w:val="BodyText"/>
+      </w:pPr>
+      <w:r>
+        <w:t xml:space="preserve">Dựa vào phần cơ sở lý thuyết để tính toán độ bền mỏi tàu thủy và công trình nổi và các thông số đầu vào, ta có thể xác định một số thông số khác cụ thể như sau: </w:t>
+      </w:r>
+    </w:p>
+    <w:p>
+      <w:pPr>
+        <w:pStyle w:val="bulletlist"/>
+        <w:tabs>
+          <w:tab w:val="clear" w:pos="32.40pt"/>
+        </w:tabs>
+        <w:ind w:start="28.80pt" w:hanging="14.40pt"/>
+        <w:jc w:val="start"/>
+      </w:pPr>
+      <w:r>
+        <w:t xml:space="preserve">Đối với hệ số hình dạng Weibull, ta có thể giả sử hệ số này trải dài từ 0.5 cho đến 1.3 để xác định ảnh hưởng của hệ số đến việc tính toán độ bền mỏi của kết cấu. </w:t>
+      </w:r>
+    </w:p>
+    <w:p>
+      <w:pPr>
+        <w:pStyle w:val="bulletlist"/>
+        <w:tabs>
+          <w:tab w:val="clear" w:pos="32.40pt"/>
+        </w:tabs>
+        <w:ind w:start="28.80pt" w:hanging="14.40pt"/>
+        <w:jc w:val="start"/>
+      </w:pPr>
+      <w:r>
+        <w:t xml:space="preserve">Thời gian phục vụ (Year in service): 20 năm. </w:t>
+      </w:r>
+    </w:p>
+    <w:p>
+      <w:pPr>
+        <w:pStyle w:val="bulletlist"/>
+        <w:tabs>
+          <w:tab w:val="clear" w:pos="32.40pt"/>
+        </w:tabs>
+        <w:ind w:start="28.80pt" w:hanging="14.40pt"/>
+        <w:jc w:val="start"/>
+      </w:pPr>
+      <w:r>
+        <w:t>Độ dày hiệu quả: 20 mm</w:t>
+      </w:r>
+    </w:p>
+    <w:p>
+      <w:pPr>
+        <w:pStyle w:val="bulletlist"/>
+        <w:tabs>
+          <w:tab w:val="clear" w:pos="32.40pt"/>
+        </w:tabs>
+        <w:ind w:start="28.80pt" w:hanging="14.40pt"/>
+        <w:jc w:val="start"/>
+      </w:pPr>
+      <w:r>
+        <w:t xml:space="preserve">Độ dày tham khảo: 25 mm </w:t>
+      </w:r>
+    </w:p>
+    <w:p>
+      <w:pPr>
+        <w:pStyle w:val="BodyText"/>
+      </w:pPr>
+    </w:p>
+    <w:p>
+      <w:pPr>
+        <w:pStyle w:val="BodyText"/>
+      </w:pPr>
+      <w:r>
+        <w:t>.</w:t>
+      </w:r>
+    </w:p>
+    <w:p>
+      <w:pPr>
+        <w:pStyle w:val="Heading2"/>
+      </w:pPr>
+      <w:r>
+        <w:t>Kết quả</w:t>
+      </w:r>
+    </w:p>
+    <w:p>
+      <w:pPr>
+        <w:pStyle w:val="BodyText"/>
+      </w:pPr>
+      <w:r>
+        <w:t xml:space="preserve">Kết  quả tính toán được </w:t>
+      </w:r>
+      <w:r>
+        <w:t>tính toán theo</w:t>
+      </w:r>
+      <w:r>
+        <w:t xml:space="preserve"> trường hợp</w:t>
+      </w:r>
+      <w:r>
+        <w:t xml:space="preserve"> </w:t>
+      </w:r>
+      <w:r>
+        <w:t>Giữ nguyên hệ số hình dạng Weibull là 1.1, thay đổi các giá trị của đường cong S-N</w:t>
+      </w:r>
+      <w:r>
+        <w:t xml:space="preserve"> để phân tích sự thay đổi của tổn thương mỏi và tuổi thọ mỏi: </w:t>
+      </w:r>
+    </w:p>
+    <w:p>
+      <w:pPr>
+        <w:pStyle w:val="BodyText"/>
+        <w:ind w:firstLine="0pt"/>
+      </w:pPr>
+      <w:r>
+        <w:drawing>
+          <wp:inline distT="0" distB="0" distL="0" distR="0" wp14:anchorId="416EBA9B" wp14:editId="48E2A532">
+            <wp:extent cx="3195955" cy="1849755"/>
+            <wp:effectExtent l="19050" t="19050" r="23495" b="17145"/>
+            <wp:docPr id="816163478" name="Picture 3"/>
+            <wp:cNvGraphicFramePr>
+              <a:graphicFrameLocks xmlns:a="http://purl.oclc.org/ooxml/drawingml/main" noChangeAspect="1"/>
+            </wp:cNvGraphicFramePr>
+            <a:graphic xmlns:a="http://purl.oclc.org/ooxml/drawingml/main">
+              <a:graphicData uri="http://purl.oclc.org/ooxml/drawingml/picture">
+                <pic:pic xmlns:pic="http://purl.oclc.org/ooxml/drawingml/picture">
+                  <pic:nvPicPr>
+                    <pic:cNvPr id="0" name="Picture 1028"/>
+                    <pic:cNvPicPr>
+                      <a:picLocks noChangeAspect="1" noChangeArrowheads="1"/>
+                    </pic:cNvPicPr>
+                  </pic:nvPicPr>
+                  <pic:blipFill>
+                    <a:blip r:embed="rId24" cstate="print">
+                      <a:extLst>
+                        <a:ext uri="{28A0092B-C50C-407E-A947-70E740481C1C}">
+                          <a14:useLocalDpi xmlns:a14="http://schemas.microsoft.com/office/drawing/2010/main" val="0"/>
+                        </a:ext>
+                      </a:extLst>
+                    </a:blip>
+                    <a:srcRect/>
+                    <a:stretch>
+                      <a:fillRect/>
+                    </a:stretch>
+                  </pic:blipFill>
+                  <pic:spPr bwMode="auto">
+                    <a:xfrm>
+                      <a:off x="0" y="0"/>
+                      <a:ext cx="3195955" cy="1849755"/>
+                    </a:xfrm>
+                    <a:prstGeom prst="rect">
+                      <a:avLst/>
+                    </a:prstGeom>
+                    <a:noFill/>
+                    <a:ln>
+                      <a:solidFill>
+                        <a:schemeClr val="tx1"/>
+                      </a:solidFill>
+                    </a:ln>
+                  </pic:spPr>
+                </pic:pic>
+              </a:graphicData>
+            </a:graphic>
+          </wp:inline>
+        </w:drawing>
+      </w:r>
+    </w:p>
+    <w:p>
+      <w:pPr>
+        <w:pStyle w:val="bulletlist"/>
+        <w:numPr>
+          <w:ilvl w:val="0"/>
+          <w:numId w:val="0"/>
+        </w:numPr>
+        <w:jc w:val="start"/>
+      </w:pPr>
+      <w:r>
+        <w:rPr>
+          <w:noProof/>
+        </w:rPr>
+        <w:drawing>
+          <wp:inline distT="0" distB="0" distL="0" distR="0" wp14:anchorId="4F47073F" wp14:editId="51795CE8">
+            <wp:extent cx="3149600" cy="1893250"/>
+            <wp:effectExtent l="0" t="0" r="0" b="0"/>
+            <wp:docPr id="1686525518" name="Picture 2"/>
+            <wp:cNvGraphicFramePr>
+              <a:graphicFrameLocks xmlns:a="http://purl.oclc.org/ooxml/drawingml/main" noChangeAspect="1"/>
+            </wp:cNvGraphicFramePr>
+            <a:graphic xmlns:a="http://purl.oclc.org/ooxml/drawingml/main">
+              <a:graphicData uri="http://purl.oclc.org/ooxml/drawingml/picture">
+                <pic:pic xmlns:pic="http://purl.oclc.org/ooxml/drawingml/picture">
+                  <pic:nvPicPr>
+                    <pic:cNvPr id="0" name="Picture 2"/>
+                    <pic:cNvPicPr>
+                      <a:picLocks noChangeAspect="1" noChangeArrowheads="1"/>
+                    </pic:cNvPicPr>
+                  </pic:nvPicPr>
+                  <pic:blipFill>
+                    <a:blip r:embed="rId25">
+                      <a:extLst>
+                        <a:ext uri="{28A0092B-C50C-407E-A947-70E740481C1C}">
+                          <a14:useLocalDpi xmlns:a14="http://schemas.microsoft.com/office/drawing/2010/main" val="0"/>
+                        </a:ext>
+                      </a:extLst>
+                    </a:blip>
+                    <a:srcRect/>
+                    <a:stretch>
+                      <a:fillRect/>
+                    </a:stretch>
+                  </pic:blipFill>
+                  <pic:spPr bwMode="auto">
+                    <a:xfrm>
+                      <a:off x="0" y="0"/>
+                      <a:ext cx="3169021" cy="1904924"/>
+                    </a:xfrm>
+                    <a:prstGeom prst="rect">
+                      <a:avLst/>
+                    </a:prstGeom>
+                    <a:noFill/>
+                  </pic:spPr>
+                </pic:pic>
+              </a:graphicData>
+            </a:graphic>
+          </wp:inline>
+        </w:drawing>
+      </w:r>
+    </w:p>
+    <w:p>
+      <w:pPr>
+        <w:pStyle w:val="bulletlist"/>
+        <w:numPr>
+          <w:ilvl w:val="0"/>
+          <w:numId w:val="0"/>
+        </w:numPr>
+        <w:jc w:val="start"/>
+      </w:pPr>
+    </w:p>
+    <w:p>
+      <w:pPr>
+        <w:pStyle w:val="Heading2"/>
+      </w:pPr>
+      <w:r>
+        <w:t>Equations</w:t>
+      </w:r>
+    </w:p>
+    <w:p>
+      <w:pPr>
+        <w:pStyle w:val="BodyText"/>
+      </w:pPr>
+      <w:r>
+        <w:t xml:space="preserve">The equations are an exception to the prescribed specifications of this template. You will need to determine whether or not your equation should be typed using either the Times New Roman or the Symbol font (please no other font). </w:t>
+      </w:r>
+      <w:r>
+        <w:t>To create multileveled equations, it may be necessary to treat the equation as a graphic and insert it into the text after your paper is styled.</w:t>
+      </w:r>
+    </w:p>
+    <w:p>
+      <w:pPr>
+        <w:pStyle w:val="BodyText"/>
         <w:rPr>
           <w:lang w:val="en-US"/>
         </w:rPr>
       </w:pPr>
       <w:r>
-        <w:t>Before</w:t>
-      </w:r>
-      <w:r>
-        <w:t xml:space="preserve"> you begin to format your paper, first write and save the content as a separate text file. </w:t>
-      </w:r>
-      <w:r>
-        <w:rPr>
-          <w:lang w:val="en-US"/>
-        </w:rPr>
-        <w:t>Complete all content and organizational editing before formatting. Please note sections A-D below for more information on proofreading, spelling and grammar.</w:t>
-      </w:r>
-    </w:p>
-    <w:p>
-      <w:pPr>
-        <w:pStyle w:val="BodyText"/>
-      </w:pPr>
-      <w:r>
-        <w:t>Keep your text and graphic files separate until after the text has been formatted and styled. Do not use hard tabs, and limit use of hard returns to only one return at the end of a paragraph. Do not add any kind of pagination anywhere in the paper. Do not number text heads-the template will do that for you.</w:t>
-      </w:r>
-    </w:p>
-    <w:p>
-      <w:pPr>
-        <w:pStyle w:val="Heading2"/>
-      </w:pPr>
-      <w:r>
-        <w:t>Abbreviations</w:t>
-      </w:r>
-      <w:r>
-        <w:t xml:space="preserve"> and Acronyms</w:t>
-      </w:r>
-    </w:p>
-    <w:p>
-      <w:pPr>
-        <w:pStyle w:val="BodyText"/>
-      </w:pPr>
-      <w:r>
-        <w:t>Define abbreviations and acronyms the first time they are used in the text, even after they have been defined in the abstract. Abbreviations such as IEEE, SI, MKS, CGS, sc, dc, and rms do not have to be defined. Do not use abbreviations in the title or heads unless they are unavoidable.</w:t>
-      </w:r>
-    </w:p>
-    <w:p>
-      <w:pPr>
-        <w:pStyle w:val="Heading2"/>
-      </w:pPr>
-      <w:r>
-        <w:t>Units</w:t>
-      </w:r>
-    </w:p>
-    <w:p>
-      <w:pPr>
-        <w:pStyle w:val="bulletlist"/>
-      </w:pPr>
-      <w:r>
-        <w:t xml:space="preserve">Use </w:t>
-      </w:r>
-      <w:r>
-        <w:t>either</w:t>
-      </w:r>
-      <w:r>
-        <w:t xml:space="preserve"> SI (MKS) or CGS as primary units. (SI units are encouraged.) English units may be used as secondary units (in parentheses). An exception would be the use of English units as identifiers in trade, such as “3.5-inch disk drive”.</w:t>
-      </w:r>
-    </w:p>
-    <w:p>
-      <w:pPr>
-        <w:pStyle w:val="bulletlist"/>
-      </w:pPr>
-      <w:r>
-        <w:t>Avoid combining SI and CGS units, such as current in amperes and magnetic field in oersteds. This often leads to confusion because equations do not balance dimensionally. If you must use mixed units, clearly state the units for each quantity that you use in an equation.</w:t>
-      </w:r>
-    </w:p>
-    <w:p>
-      <w:pPr>
-        <w:pStyle w:val="bulletlist"/>
-      </w:pPr>
-      <w:r>
-        <w:t>Do not mix complete spellings and abbreviations of units: “Wb/m2” or “webers per square meter”, not “webers/m2”.  Spell out units when they appear in text: “. . . a few henries”, not “. . . a few H”.</w:t>
-      </w:r>
-    </w:p>
-    <w:p>
-      <w:pPr>
-        <w:pStyle w:val="bulletlist"/>
-      </w:pPr>
-      <w:r>
-        <w:t xml:space="preserve">Use a zero before decimal points: “0.25”, not “.25”. Use “cm3”, not “cc”. </w:t>
-      </w:r>
-      <w:r>
-        <w:t>(</w:t>
-      </w:r>
-      <w:r>
-        <w:rPr>
-          <w:i/>
-          <w:iCs/>
-        </w:rPr>
-        <w:t>bullet list</w:t>
-      </w:r>
-      <w:r>
-        <w:t>)</w:t>
-      </w:r>
-    </w:p>
-    <w:p>
-      <w:pPr>
-        <w:pStyle w:val="Heading2"/>
-      </w:pPr>
-      <w:r>
-        <w:t>Equations</w:t>
-      </w:r>
-    </w:p>
-    <w:p>
-      <w:pPr>
-        <w:pStyle w:val="BodyText"/>
-      </w:pPr>
-      <w:r>
-        <w:t>The equations are an exception to the prescribed specifications of this template. You will need to determine whether or not your equation should be typed using either the Times New Roman or the Symbol font (please no other font). To create multileveled equations, it may be necessary to treat the equation as a graphic and insert it into the text after your paper is styled.</w:t>
-      </w:r>
-    </w:p>
-    <w:p>
-      <w:pPr>
-        <w:pStyle w:val="BodyText"/>
-        <w:rPr>
-          <w:lang w:val="en-US"/>
-        </w:rPr>
-      </w:pPr>
-      <w:r>
-        <w:lastRenderedPageBreak/>
         <w:t>Number equations consecutively. Equation numbers, within parentheses, are to position flush right, as in (1), using a right tab stop. To make your equations more compact, you may use the solidus ( / ), the exp function, or appropriate exponents. Italicize Roman symbols for quantities and variables, but not Greek symbols. Use a long dash rather than a hyphen for a minus sign. Punctuate equations with commas or periods when they are part of a sentence, as in</w:t>
       </w:r>
       <w:r>
@@ -1940,6 +2474,7 @@
         <w:pStyle w:val="BodyText"/>
       </w:pPr>
       <w:r>
+        <w:lastRenderedPageBreak/>
         <w:t>An excellent style manual for science writers is [7].</w:t>
       </w:r>
     </w:p>
@@ -2237,14 +2772,7 @@
         <w:rPr>
           <w:i w:val="0"/>
         </w:rPr>
-        <w:t xml:space="preserve">Place figures and tables at the top and bottom of columns. Avoid placing them in the middle of columns. Large figures and tables may span </w:t>
-      </w:r>
-      <w:r>
-        <w:rPr>
-          <w:i w:val="0"/>
-        </w:rPr>
-        <w:lastRenderedPageBreak/>
-        <w:t>across both columns. Figure captions should be below the figures; table heads should appear above the tables. Insert figures and tables after they are cited in the text. Use the abbreviation “Fig. 1”, even at the beginning of a sentence.</w:t>
+        <w:t>Place figures and tables at the top and bottom of columns. Avoid placing them in the middle of columns. Large figures and tables may span across both columns. Figure captions should be below the figures; table heads should appear above the tables. Insert figures and tables after they are cited in the text. Use the abbreviation “Fig. 1”, even at the beginning of a sentence.</w:t>
       </w:r>
     </w:p>
     <w:p>
@@ -2776,7 +3304,11 @@
         <w:t xml:space="preserve">’ </w:t>
       </w:r>
       <w:r>
-        <w:t>names; do not use “et al.”. Papers that have not been published, even if they have been submitted for publication, should be cited as “unpublished” [4]. Papers that have been accepted for publication should be cited as “in press” [5]. Capitalize only the first word in a paper title, except for proper nouns and element symbols.</w:t>
+        <w:t xml:space="preserve">names; do not use “et al.”. Papers that have not been published, even if they have been submitted for publication, should be cited as </w:t>
+      </w:r>
+      <w:r>
+        <w:lastRenderedPageBreak/>
+        <w:t>“unpublished” [4]. Papers that have been accepted for publication should be cited as “in press” [5]. Capitalize only the first word in a paper title, except for proper nouns and element symbols.</w:t>
       </w:r>
     </w:p>
     <w:p>
@@ -4213,6 +4745,120 @@
     </w:lvl>
   </w:abstractNum>
   <w:abstractNum w:abstractNumId="18" w15:restartNumberingAfterBreak="0">
+    <w:nsid w:val="42383037"/>
+    <w:multiLevelType w:val="hybridMultilevel"/>
+    <w:tmpl w:val="F7CE6696"/>
+    <w:lvl w:ilvl="0" w:tplc="F7C299E6">
+      <w:start w:val="1"/>
+      <w:numFmt w:val="bullet"/>
+      <w:pStyle w:val="Bullet"/>
+      <w:lvlText w:val=""/>
+      <w:lvlJc w:val="start"/>
+      <w:pPr>
+        <w:ind w:start="36pt" w:hanging="18pt"/>
+      </w:pPr>
+      <w:rPr>
+        <w:rFonts w:ascii="Symbol" w:hAnsi="Symbol" w:hint="default"/>
+      </w:rPr>
+    </w:lvl>
+    <w:lvl w:ilvl="1" w:tplc="04090003" w:tentative="1">
+      <w:start w:val="1"/>
+      <w:numFmt w:val="bullet"/>
+      <w:lvlText w:val="o"/>
+      <w:lvlJc w:val="start"/>
+      <w:pPr>
+        <w:ind w:start="72pt" w:hanging="18pt"/>
+      </w:pPr>
+      <w:rPr>
+        <w:rFonts w:ascii="Courier New" w:hAnsi="Courier New" w:cs="Courier New" w:hint="default"/>
+      </w:rPr>
+    </w:lvl>
+    <w:lvl w:ilvl="2" w:tplc="04090005" w:tentative="1">
+      <w:start w:val="1"/>
+      <w:numFmt w:val="bullet"/>
+      <w:lvlText w:val=""/>
+      <w:lvlJc w:val="start"/>
+      <w:pPr>
+        <w:ind w:start="108pt" w:hanging="18pt"/>
+      </w:pPr>
+      <w:rPr>
+        <w:rFonts w:ascii="Wingdings" w:hAnsi="Wingdings" w:hint="default"/>
+      </w:rPr>
+    </w:lvl>
+    <w:lvl w:ilvl="3" w:tplc="04090001" w:tentative="1">
+      <w:start w:val="1"/>
+      <w:numFmt w:val="bullet"/>
+      <w:lvlText w:val=""/>
+      <w:lvlJc w:val="start"/>
+      <w:pPr>
+        <w:ind w:start="144pt" w:hanging="18pt"/>
+      </w:pPr>
+      <w:rPr>
+        <w:rFonts w:ascii="Symbol" w:hAnsi="Symbol" w:hint="default"/>
+      </w:rPr>
+    </w:lvl>
+    <w:lvl w:ilvl="4" w:tplc="04090003" w:tentative="1">
+      <w:start w:val="1"/>
+      <w:numFmt w:val="bullet"/>
+      <w:lvlText w:val="o"/>
+      <w:lvlJc w:val="start"/>
+      <w:pPr>
+        <w:ind w:start="180pt" w:hanging="18pt"/>
+      </w:pPr>
+      <w:rPr>
+        <w:rFonts w:ascii="Courier New" w:hAnsi="Courier New" w:cs="Courier New" w:hint="default"/>
+      </w:rPr>
+    </w:lvl>
+    <w:lvl w:ilvl="5" w:tplc="04090005" w:tentative="1">
+      <w:start w:val="1"/>
+      <w:numFmt w:val="bullet"/>
+      <w:lvlText w:val=""/>
+      <w:lvlJc w:val="start"/>
+      <w:pPr>
+        <w:ind w:start="216pt" w:hanging="18pt"/>
+      </w:pPr>
+      <w:rPr>
+        <w:rFonts w:ascii="Wingdings" w:hAnsi="Wingdings" w:hint="default"/>
+      </w:rPr>
+    </w:lvl>
+    <w:lvl w:ilvl="6" w:tplc="04090001" w:tentative="1">
+      <w:start w:val="1"/>
+      <w:numFmt w:val="bullet"/>
+      <w:lvlText w:val=""/>
+      <w:lvlJc w:val="start"/>
+      <w:pPr>
+        <w:ind w:start="252pt" w:hanging="18pt"/>
+      </w:pPr>
+      <w:rPr>
+        <w:rFonts w:ascii="Symbol" w:hAnsi="Symbol" w:hint="default"/>
+      </w:rPr>
+    </w:lvl>
+    <w:lvl w:ilvl="7" w:tplc="04090003" w:tentative="1">
+      <w:start w:val="1"/>
+      <w:numFmt w:val="bullet"/>
+      <w:lvlText w:val="o"/>
+      <w:lvlJc w:val="start"/>
+      <w:pPr>
+        <w:ind w:start="288pt" w:hanging="18pt"/>
+      </w:pPr>
+      <w:rPr>
+        <w:rFonts w:ascii="Courier New" w:hAnsi="Courier New" w:cs="Courier New" w:hint="default"/>
+      </w:rPr>
+    </w:lvl>
+    <w:lvl w:ilvl="8" w:tplc="04090005" w:tentative="1">
+      <w:start w:val="1"/>
+      <w:numFmt w:val="bullet"/>
+      <w:lvlText w:val=""/>
+      <w:lvlJc w:val="start"/>
+      <w:pPr>
+        <w:ind w:start="324pt" w:hanging="18pt"/>
+      </w:pPr>
+      <w:rPr>
+        <w:rFonts w:ascii="Wingdings" w:hAnsi="Wingdings" w:hint="default"/>
+      </w:rPr>
+    </w:lvl>
+  </w:abstractNum>
+  <w:abstractNum w:abstractNumId="19" w15:restartNumberingAfterBreak="0">
     <w:nsid w:val="45633275"/>
     <w:multiLevelType w:val="hybridMultilevel"/>
     <w:tmpl w:val="26447E22"/>
@@ -4325,7 +4971,7 @@
       </w:rPr>
     </w:lvl>
   </w:abstractNum>
-  <w:abstractNum w:abstractNumId="19" w15:restartNumberingAfterBreak="0">
+  <w:abstractNum w:abstractNumId="20" w15:restartNumberingAfterBreak="0">
     <w:nsid w:val="493C3F76"/>
     <w:multiLevelType w:val="hybridMultilevel"/>
     <w:tmpl w:val="9A9E418C"/>
@@ -4436,7 +5082,7 @@
       </w:pPr>
     </w:lvl>
   </w:abstractNum>
-  <w:abstractNum w:abstractNumId="20" w15:restartNumberingAfterBreak="0">
+  <w:abstractNum w:abstractNumId="21" w15:restartNumberingAfterBreak="0">
     <w:nsid w:val="52CA544A"/>
     <w:multiLevelType w:val="singleLevel"/>
     <w:tmpl w:val="AED6D67E"/>
@@ -4463,7 +5109,7 @@
       </w:rPr>
     </w:lvl>
   </w:abstractNum>
-  <w:abstractNum w:abstractNumId="21" w15:restartNumberingAfterBreak="0">
+  <w:abstractNum w:abstractNumId="22" w15:restartNumberingAfterBreak="0">
     <w:nsid w:val="6C402C58"/>
     <w:multiLevelType w:val="hybridMultilevel"/>
     <w:tmpl w:val="9A1CA078"/>
@@ -4608,7 +5254,7 @@
       </w:rPr>
     </w:lvl>
   </w:abstractNum>
-  <w:abstractNum w:abstractNumId="22" w15:restartNumberingAfterBreak="0">
+  <w:abstractNum w:abstractNumId="23" w15:restartNumberingAfterBreak="0">
     <w:nsid w:val="6CD32DA8"/>
     <w:multiLevelType w:val="singleLevel"/>
     <w:tmpl w:val="166470C2"/>
@@ -4638,7 +5284,7 @@
     <w:abstractNumId w:val="15"/>
   </w:num>
   <w:num w:numId="2" w16cid:durableId="1409157542">
-    <w:abstractNumId w:val="21"/>
+    <w:abstractNumId w:val="22"/>
   </w:num>
   <w:num w:numId="3" w16cid:durableId="881753004">
     <w:abstractNumId w:val="14"/>
@@ -4656,10 +5302,10 @@
     <w:abstractNumId w:val="17"/>
   </w:num>
   <w:num w:numId="8" w16cid:durableId="176234644">
-    <w:abstractNumId w:val="20"/>
+    <w:abstractNumId w:val="21"/>
   </w:num>
   <w:num w:numId="9" w16cid:durableId="326709943">
-    <w:abstractNumId w:val="22"/>
+    <w:abstractNumId w:val="23"/>
   </w:num>
   <w:num w:numId="10" w16cid:durableId="836533213">
     <w:abstractNumId w:val="16"/>
@@ -4704,10 +5350,10 @@
     <w:abstractNumId w:val="1"/>
   </w:num>
   <w:num w:numId="24" w16cid:durableId="1356733009">
-    <w:abstractNumId w:val="19"/>
+    <w:abstractNumId w:val="20"/>
   </w:num>
   <w:num w:numId="25" w16cid:durableId="1589382518">
-    <w:abstractNumId w:val="18"/>
+    <w:abstractNumId w:val="19"/>
   </w:num>
   <w:num w:numId="26" w16cid:durableId="1817405407">
     <w:abstractNumId w:val="15"/>
@@ -4737,6 +5383,24 @@
     <w:abstractNumId w:val="13"/>
   </w:num>
   <w:num w:numId="35" w16cid:durableId="1375040796">
+    <w:abstractNumId w:val="15"/>
+  </w:num>
+  <w:num w:numId="36" w16cid:durableId="1145855131">
+    <w:abstractNumId w:val="15"/>
+  </w:num>
+  <w:num w:numId="37" w16cid:durableId="2052342978">
+    <w:abstractNumId w:val="15"/>
+  </w:num>
+  <w:num w:numId="38" w16cid:durableId="983512271">
+    <w:abstractNumId w:val="15"/>
+  </w:num>
+  <w:num w:numId="39" w16cid:durableId="685524258">
+    <w:abstractNumId w:val="18"/>
+  </w:num>
+  <w:num w:numId="40" w16cid:durableId="1652324575">
+    <w:abstractNumId w:val="15"/>
+  </w:num>
+  <w:num w:numId="41" w16cid:durableId="1998149728">
     <w:abstractNumId w:val="15"/>
   </w:num>
 </w:numbering>
@@ -5536,6 +6200,87 @@
       </w:tblBorders>
     </w:tblPr>
   </w:style>
+  <w:style w:type="paragraph" w:customStyle="1" w:styleId="Bullet">
+    <w:name w:val="Bullet"/>
+    <w:basedOn w:val="Content"/>
+    <w:link w:val="BulletChar"/>
+    <w:qFormat/>
+    <w:rsid w:val="00740676"/>
+    <w:pPr>
+      <w:numPr>
+        <w:numId w:val="39"/>
+      </w:numPr>
+      <w:spacing w:before="0pt"/>
+    </w:pPr>
+  </w:style>
+  <w:style w:type="character" w:customStyle="1" w:styleId="BulletChar">
+    <w:name w:val="Bullet Char"/>
+    <w:basedOn w:val="ContentChar"/>
+    <w:link w:val="Bullet"/>
+    <w:rsid w:val="00740676"/>
+    <w:rPr>
+      <w:rFonts w:eastAsia="Times New Roman"/>
+      <w:sz w:val="26"/>
+    </w:rPr>
+  </w:style>
+  <w:style w:type="table" w:styleId="GridTable1Light">
+    <w:name w:val="Grid Table 1 Light"/>
+    <w:basedOn w:val="TableNormal"/>
+    <w:uiPriority w:val="46"/>
+    <w:rsid w:val="002A4C9B"/>
+    <w:rPr>
+      <w:rFonts w:eastAsia="MS Mincho"/>
+      <w:lang w:eastAsia="ja-JP"/>
+    </w:rPr>
+    <w:tblPr>
+      <w:tblStyleRowBandSize w:val="1"/>
+      <w:tblStyleColBandSize w:val="1"/>
+      <w:tblBorders>
+        <w:top w:val="single" w:sz="4" w:space="0" w:color="999999" w:themeColor="text1" w:themeTint="66"/>
+        <w:start w:val="single" w:sz="4" w:space="0" w:color="999999" w:themeColor="text1" w:themeTint="66"/>
+        <w:bottom w:val="single" w:sz="4" w:space="0" w:color="999999" w:themeColor="text1" w:themeTint="66"/>
+        <w:end w:val="single" w:sz="4" w:space="0" w:color="999999" w:themeColor="text1" w:themeTint="66"/>
+        <w:insideH w:val="single" w:sz="4" w:space="0" w:color="999999" w:themeColor="text1" w:themeTint="66"/>
+        <w:insideV w:val="single" w:sz="4" w:space="0" w:color="999999" w:themeColor="text1" w:themeTint="66"/>
+      </w:tblBorders>
+    </w:tblPr>
+    <w:tblStylePr w:type="firstRow">
+      <w:rPr>
+        <w:b/>
+        <w:bCs/>
+      </w:rPr>
+      <w:tblPr/>
+      <w:tcPr>
+        <w:tcBorders>
+          <w:bottom w:val="single" w:sz="12" w:space="0" w:color="666666" w:themeColor="text1" w:themeTint="99"/>
+        </w:tcBorders>
+      </w:tcPr>
+    </w:tblStylePr>
+    <w:tblStylePr w:type="lastRow">
+      <w:rPr>
+        <w:b/>
+        <w:bCs/>
+      </w:rPr>
+      <w:tblPr/>
+      <w:tcPr>
+        <w:tcBorders>
+          <w:top w:val="double" w:sz="2" w:space="0" w:color="666666" w:themeColor="text1" w:themeTint="99"/>
+        </w:tcBorders>
+      </w:tcPr>
+    </w:tblStylePr>
+    <w:tblStylePr w:type="firstCol">
+      <w:rPr>
+        <w:b/>
+        <w:bCs/>
+      </w:rPr>
+    </w:tblStylePr>
+    <w:tblStylePr w:type="lastCol">
+      <w:rPr>
+        <w:b/>
+        <w:bCs/>
+      </w:rPr>
+    </w:tblStylePr>
+  </w:style>
 </w:styles>
 </file>
 

</xml_diff>